<commit_message>
fixed little error in planning
</commit_message>
<xml_diff>
--- a/reports/Student #1/Planning report Zarzu.docx
+++ b/reports/Student #1/Planning report Zarzu.docx
@@ -1327,14 +1327,7 @@
           <w:sz w:val="20"/>
           <w:szCs w:val="20"/>
         </w:rPr>
-        <w:t xml:space="preserve">We are going to get into the </w:t>
-      </w:r>
-      <w:r>
-        <w:rPr>
-          <w:sz w:val="20"/>
-          <w:szCs w:val="20"/>
-        </w:rPr>
-        <w:t>details about the performed work of this member. The initial delivery didn’t have a big workload but all.</w:t>
+        <w:t>We are going to get into the details about the performed work of this member. The initial delivery didn’t have a big workload but all.</w:t>
       </w:r>
     </w:p>
     <w:p>
@@ -2569,35 +2562,7 @@
                 <w:sz w:val="24"/>
                 <w:szCs w:val="24"/>
               </w:rPr>
-              <w:t>0</w:t>
-            </w:r>
-            <w:r>
-              <w:rPr>
-                <w:sz w:val="24"/>
-                <w:szCs w:val="24"/>
-              </w:rPr>
-              <w:t>1</w:t>
-            </w:r>
-            <w:r>
-              <w:rPr>
-                <w:sz w:val="24"/>
-                <w:szCs w:val="24"/>
-              </w:rPr>
-              <w:t>:</w:t>
-            </w:r>
-            <w:r>
-              <w:rPr>
-                <w:sz w:val="24"/>
-                <w:szCs w:val="24"/>
-              </w:rPr>
-              <w:t>1</w:t>
-            </w:r>
-            <w:r>
-              <w:rPr>
-                <w:sz w:val="24"/>
-                <w:szCs w:val="24"/>
-              </w:rPr>
-              <w:t>0:00 hours</w:t>
+              <w:t>01:10:00 hours</w:t>
             </w:r>
           </w:p>
         </w:tc>
@@ -3835,16 +3800,7 @@
           <w:sz w:val="28"/>
           <w:szCs w:val="28"/>
         </w:rPr>
-        <w:t xml:space="preserve">4.2.  </w:t>
-      </w:r>
-      <w:r>
-        <w:rPr>
-          <w:b/>
-          <w:color w:val="F09660"/>
-          <w:sz w:val="28"/>
-          <w:szCs w:val="28"/>
-        </w:rPr>
-        <w:t>Budget</w:t>
+        <w:t>4.2.  Budget</w:t>
       </w:r>
     </w:p>
     <w:p>
@@ -3855,7 +3811,25 @@
         <w:t>Zarzuela Reina</w:t>
       </w:r>
       <w:r>
-        <w:t xml:space="preserve"> has spent 03:09:00 hours performing the previous tasks. He is a developer and </w:t>
+        <w:t xml:space="preserve"> has spent 0</w:t>
+      </w:r>
+      <w:r>
+        <w:t>7</w:t>
+      </w:r>
+      <w:r>
+        <w:t>:</w:t>
+      </w:r>
+      <w:r>
+        <w:t>48</w:t>
+      </w:r>
+      <w:r>
+        <w:t>:</w:t>
+      </w:r>
+      <w:r>
+        <w:t>25</w:t>
+      </w:r>
+      <w:r>
+        <w:t xml:space="preserve"> hours performing the previous tasks. He is a developer and </w:t>
       </w:r>
       <w:r>
         <w:t>project manager</w:t>
@@ -3864,13 +3838,7 @@
         <w:t xml:space="preserve"> with a </w:t>
       </w:r>
       <w:r>
-        <w:t>20</w:t>
-      </w:r>
-      <w:r>
-        <w:t>€/h</w:t>
-      </w:r>
-      <w:r>
-        <w:t xml:space="preserve"> to 3</w:t>
+        <w:t>20€/h to 3</w:t>
       </w:r>
       <w:r>
         <w:t>0€/h fee.</w:t>
@@ -4788,7 +4756,21 @@
                 <w:sz w:val="24"/>
                 <w:szCs w:val="24"/>
               </w:rPr>
-              <w:t>00:30:00 hours</w:t>
+              <w:t>00:</w:t>
+            </w:r>
+            <w:r>
+              <w:rPr>
+                <w:sz w:val="24"/>
+                <w:szCs w:val="24"/>
+              </w:rPr>
+              <w:t>4</w:t>
+            </w:r>
+            <w:r>
+              <w:rPr>
+                <w:sz w:val="24"/>
+                <w:szCs w:val="24"/>
+              </w:rPr>
+              <w:t>0:00 hours</w:t>
             </w:r>
           </w:p>
         </w:tc>
@@ -4810,6 +4792,29 @@
                 <w:szCs w:val="24"/>
               </w:rPr>
             </w:pPr>
+            <w:r>
+              <w:rPr>
+                <w:sz w:val="24"/>
+                <w:szCs w:val="24"/>
+              </w:rPr>
+              <w:t>00:44:31</w:t>
+            </w:r>
+          </w:p>
+          <w:p>
+            <w:pPr>
+              <w:spacing w:line="240" w:lineRule="auto"/>
+              <w:rPr>
+                <w:sz w:val="24"/>
+                <w:szCs w:val="24"/>
+              </w:rPr>
+            </w:pPr>
+            <w:r>
+              <w:rPr>
+                <w:sz w:val="24"/>
+                <w:szCs w:val="24"/>
+              </w:rPr>
+              <w:t>hours</w:t>
+            </w:r>
           </w:p>
         </w:tc>
         <w:tc>
@@ -5005,14 +5010,7 @@
                 <w:sz w:val="24"/>
                 <w:szCs w:val="24"/>
               </w:rPr>
-              <w:t>3</w:t>
-            </w:r>
-            <w:r>
-              <w:rPr>
-                <w:sz w:val="24"/>
-                <w:szCs w:val="24"/>
-              </w:rPr>
-              <w:t>0€/h</w:t>
+              <w:t>30€/h</w:t>
             </w:r>
           </w:p>
         </w:tc>
@@ -5040,14 +5038,7 @@
                 <w:sz w:val="24"/>
                 <w:szCs w:val="24"/>
               </w:rPr>
-              <w:t xml:space="preserve">35 </w:t>
-            </w:r>
-            <w:r>
-              <w:rPr>
-                <w:sz w:val="24"/>
-                <w:szCs w:val="24"/>
-              </w:rPr>
-              <w:t>€</w:t>
+              <w:t>35 €</w:t>
             </w:r>
           </w:p>
         </w:tc>
@@ -5226,14 +5217,7 @@
                 <w:sz w:val="24"/>
                 <w:szCs w:val="24"/>
               </w:rPr>
-              <w:t>36.67</w:t>
-            </w:r>
-            <w:r>
-              <w:rPr>
-                <w:sz w:val="24"/>
-                <w:szCs w:val="24"/>
-              </w:rPr>
-              <w:t xml:space="preserve"> €</w:t>
+              <w:t>36.67 €</w:t>
             </w:r>
           </w:p>
         </w:tc>
@@ -5857,21 +5841,7 @@
                 <w:sz w:val="24"/>
                 <w:szCs w:val="24"/>
               </w:rPr>
-              <w:t>00:</w:t>
-            </w:r>
-            <w:r>
-              <w:rPr>
-                <w:sz w:val="24"/>
-                <w:szCs w:val="24"/>
-              </w:rPr>
-              <w:t>3</w:t>
-            </w:r>
-            <w:r>
-              <w:rPr>
-                <w:sz w:val="24"/>
-                <w:szCs w:val="24"/>
-              </w:rPr>
-              <w:t>0:00 hours</w:t>
+              <w:t>00:30:00 hours</w:t>
             </w:r>
           </w:p>
         </w:tc>
@@ -5954,14 +5924,7 @@
                 <w:sz w:val="24"/>
                 <w:szCs w:val="24"/>
               </w:rPr>
-              <w:t>10</w:t>
-            </w:r>
-            <w:r>
-              <w:rPr>
-                <w:sz w:val="24"/>
-                <w:szCs w:val="24"/>
-              </w:rPr>
-              <w:t xml:space="preserve"> €</w:t>
+              <w:t>10 €</w:t>
             </w:r>
           </w:p>
         </w:tc>
@@ -6181,7 +6144,14 @@
           <w:sz w:val="20"/>
           <w:szCs w:val="20"/>
         </w:rPr>
-        <w:t>These were the overall details of the performed individual task by the member.</w:t>
+        <w:t xml:space="preserve">These </w:t>
+      </w:r>
+      <w:r>
+        <w:rPr>
+          <w:sz w:val="20"/>
+          <w:szCs w:val="20"/>
+        </w:rPr>
+        <w:t>were the overall details of the performed individual task by the member.</w:t>
       </w:r>
     </w:p>
     <w:p>

</xml_diff>